<commit_message>
Updating code to match new Studio code
</commit_message>
<xml_diff>
--- a/on-demand-jul-2019/DwBPv2 - 6 - Using the Player Catalog.docx
+++ b/on-demand-jul-2019/DwBPv2 - 6 - Using the Player Catalog.docx
@@ -93,49 +93,8 @@
         <w:pStyle w:val="NormalWeb"/>
         <w:divId w:val="1010571928"/>
       </w:pPr>
-      <w:r>
-        <w:t xml:space="preserve">Here you see the code </w:t>
-      </w:r>
-      <w:r>
-        <w:t>from</w:t>
-      </w:r>
-      <w:r>
-        <w:t xml:space="preserve"> the last video. </w:t>
-      </w:r>
-      <w:r>
-        <w:t xml:space="preserve">The </w:t>
-      </w:r>
-      <w:proofErr w:type="spellStart"/>
-      <w:r>
-        <w:t>timeupdate</w:t>
-      </w:r>
-      <w:proofErr w:type="spellEnd"/>
-      <w:r>
-        <w:t xml:space="preserve"> event info has been removed</w:t>
-      </w:r>
-      <w:r>
-        <w:t xml:space="preserve"> because that was an example to show you how </w:t>
-      </w:r>
-      <w:proofErr w:type="spellStart"/>
-      <w:r>
-        <w:t>timeupdate</w:t>
-      </w:r>
-      <w:proofErr w:type="spellEnd"/>
-      <w:r>
-        <w:t xml:space="preserve"> worked</w:t>
-      </w:r>
-      <w:r>
-        <w:t xml:space="preserve">, which is not </w:t>
-      </w:r>
-      <w:r>
-        <w:t xml:space="preserve">necessary for this. </w:t>
-      </w:r>
-    </w:p>
-    <w:p>
-      <w:pPr>
-        <w:pStyle w:val="NormalWeb"/>
-        <w:divId w:val="1010571928"/>
-      </w:pPr>
+      <w:bookmarkStart w:id="0" w:name="_GoBack"/>
+      <w:bookmarkEnd w:id="0"/>
       <w:r>
         <w:t xml:space="preserve">One of the things we're going to need to do is access the Player throughout all of our JavaScript code. </w:t>
       </w:r>
@@ -669,13 +628,8 @@
       <w:r>
         <w:t xml:space="preserve">video </w:t>
       </w:r>
-      <w:proofErr w:type="spellStart"/>
-      <w:r>
-        <w:t>object</w:t>
-      </w:r>
-      <w:proofErr w:type="spellEnd"/>
-      <w:r>
-        <w:t xml:space="preserve"> that's actually returned </w:t>
+      <w:r>
+        <w:t xml:space="preserve">object that's actually returned </w:t>
       </w:r>
       <w:r>
         <w:t>by</w:t>
@@ -733,8 +687,6 @@
       <w:r>
         <w:t xml:space="preserve"> and s</w:t>
       </w:r>
-      <w:bookmarkStart w:id="0" w:name="_GoBack"/>
-      <w:bookmarkEnd w:id="0"/>
       <w:r>
         <w:t xml:space="preserve">ee you there. </w:t>
       </w:r>

</xml_diff>